<commit_message>
Fix Contoso notebooks and power bi dashboards
</commit_message>
<xml_diff>
--- a/docs/OpenEduAnalyticsImplementationGuide.docx
+++ b/docs/OpenEduAnalyticsImplementationGuide.docx
@@ -41,16 +41,11 @@
       <w:r>
         <w:t xml:space="preserve">Published: </w:t>
       </w:r>
-      <w:proofErr w:type="gramStart"/>
       <w:r>
         <w:t>November</w:t>
       </w:r>
       <w:r>
-        <w:t>,</w:t>
-      </w:r>
-      <w:proofErr w:type="gramEnd"/>
-      <w:r>
-        <w:t xml:space="preserve"> 2020</w:t>
+        <w:t>, 2020</w:t>
       </w:r>
     </w:p>
     <w:p/>
@@ -86,7 +81,7 @@
         </w:rPr>
         <w:fldChar w:fldCharType="separate"/>
       </w:r>
-      <w:hyperlink w:anchor="_Toc58257496" w:history="1">
+      <w:hyperlink w:anchor="_Toc58341226" w:history="1">
         <w:r>
           <w:rPr>
             <w:rStyle w:val="Hyperlink"/>
@@ -113,7 +108,7 @@
             <w:noProof/>
             <w:webHidden/>
           </w:rPr>
-          <w:instrText xml:space="preserve"> PAGEREF _Toc58257496 \h </w:instrText>
+          <w:instrText xml:space="preserve"> PAGEREF _Toc58341226 \h </w:instrText>
         </w:r>
         <w:r>
           <w:rPr>
@@ -153,7 +148,7 @@
           <w:sz w:val="22"/>
         </w:rPr>
       </w:pPr>
-      <w:hyperlink w:anchor="_Toc58257497" w:history="1">
+      <w:hyperlink w:anchor="_Toc58341227" w:history="1">
         <w:r>
           <w:rPr>
             <w:rStyle w:val="Hyperlink"/>
@@ -180,7 +175,7 @@
             <w:noProof/>
             <w:webHidden/>
           </w:rPr>
-          <w:instrText xml:space="preserve"> PAGEREF _Toc58257497 \h </w:instrText>
+          <w:instrText xml:space="preserve"> PAGEREF _Toc58341227 \h </w:instrText>
         </w:r>
         <w:r>
           <w:rPr>
@@ -220,7 +215,7 @@
           <w:sz w:val="22"/>
         </w:rPr>
       </w:pPr>
-      <w:hyperlink w:anchor="_Toc58257498" w:history="1">
+      <w:hyperlink w:anchor="_Toc58341228" w:history="1">
         <w:r>
           <w:rPr>
             <w:rStyle w:val="Hyperlink"/>
@@ -247,7 +242,7 @@
             <w:noProof/>
             <w:webHidden/>
           </w:rPr>
-          <w:instrText xml:space="preserve"> PAGEREF _Toc58257498 \h </w:instrText>
+          <w:instrText xml:space="preserve"> PAGEREF _Toc58341228 \h </w:instrText>
         </w:r>
         <w:r>
           <w:rPr>
@@ -287,13 +282,13 @@
           <w:sz w:val="22"/>
         </w:rPr>
       </w:pPr>
-      <w:hyperlink w:anchor="_Toc58257499" w:history="1">
+      <w:hyperlink w:anchor="_Toc58341229" w:history="1">
         <w:r>
           <w:rPr>
             <w:rStyle w:val="Hyperlink"/>
             <w:noProof/>
           </w:rPr>
-          <w:t>2) Setup of modules and/or packages</w:t>
+          <w:t>3) Power BI dashboard examples</w:t>
         </w:r>
         <w:r>
           <w:rPr>
@@ -314,7 +309,7 @@
             <w:noProof/>
             <w:webHidden/>
           </w:rPr>
-          <w:instrText xml:space="preserve"> PAGEREF _Toc58257499 \h </w:instrText>
+          <w:instrText xml:space="preserve"> PAGEREF _Toc58341229 \h </w:instrText>
         </w:r>
         <w:r>
           <w:rPr>
@@ -354,13 +349,13 @@
           <w:sz w:val="22"/>
         </w:rPr>
       </w:pPr>
-      <w:hyperlink w:anchor="_Toc58257500" w:history="1">
+      <w:hyperlink w:anchor="_Toc58341230" w:history="1">
         <w:r>
           <w:rPr>
             <w:rStyle w:val="Hyperlink"/>
             <w:noProof/>
           </w:rPr>
-          <w:t>3) Connect Power BI workspace</w:t>
+          <w:t>4) Connect Power BI workspace</w:t>
         </w:r>
         <w:r>
           <w:rPr>
@@ -381,7 +376,7 @@
             <w:noProof/>
             <w:webHidden/>
           </w:rPr>
-          <w:instrText xml:space="preserve"> PAGEREF _Toc58257500 \h </w:instrText>
+          <w:instrText xml:space="preserve"> PAGEREF _Toc58341230 \h </w:instrText>
         </w:r>
         <w:r>
           <w:rPr>
@@ -401,7 +396,7 @@
             <w:noProof/>
             <w:webHidden/>
           </w:rPr>
-          <w:t>6</w:t>
+          <w:t>9</w:t>
         </w:r>
         <w:r>
           <w:rPr>
@@ -468,7 +463,7 @@
               <w:ind w:right="-3750"/>
               <w:outlineLvl w:val="0"/>
             </w:pPr>
-            <w:bookmarkStart w:id="0" w:name="_Toc58257496"/>
+            <w:bookmarkStart w:id="0" w:name="_Toc58341226"/>
             <w:r>
               <w:lastRenderedPageBreak/>
               <w:t>Introduction</w:t>
@@ -557,21 +552,7 @@
               <w:rPr>
                 <w:rFonts w:cs="Segoe UI"/>
               </w:rPr>
-              <w:t xml:space="preserve">Open Edu Analytics is an </w:t>
-            </w:r>
-            <w:proofErr w:type="gramStart"/>
-            <w:r>
-              <w:rPr>
-                <w:rFonts w:cs="Segoe UI"/>
-              </w:rPr>
-              <w:t>open source</w:t>
-            </w:r>
-            <w:proofErr w:type="gramEnd"/>
-            <w:r>
-              <w:rPr>
-                <w:rFonts w:cs="Segoe UI"/>
-              </w:rPr>
-              <w:t xml:space="preserve"> modern data warehouse solution for education, built on </w:t>
+              <w:t xml:space="preserve">Open Edu Analytics is an open source modern data warehouse solution for education, built on </w:t>
             </w:r>
             <w:hyperlink r:id="rId13" w:history="1">
               <w:r>
@@ -787,7 +768,7 @@
               <w:rPr>
                 <w:rFonts w:cs="Segoe UI"/>
               </w:rPr>
-              <w:t xml:space="preserve">Data modules – </w:t>
+              <w:t xml:space="preserve">modules – </w:t>
             </w:r>
             <w:r>
               <w:rPr>
@@ -805,21 +786,7 @@
               <w:rPr>
                 <w:rFonts w:cs="Segoe UI"/>
               </w:rPr>
-              <w:t xml:space="preserve">system. Data modules </w:t>
-            </w:r>
-            <w:proofErr w:type="gramStart"/>
-            <w:r>
-              <w:rPr>
-                <w:rFonts w:cs="Segoe UI"/>
-              </w:rPr>
-              <w:t>can be seen as</w:t>
-            </w:r>
-            <w:proofErr w:type="gramEnd"/>
-            <w:r>
-              <w:rPr>
-                <w:rFonts w:cs="Segoe UI"/>
-              </w:rPr>
-              <w:t xml:space="preserve"> data silos, bringing in data from a single system, with no dependencies.</w:t>
+              <w:t>system. Data modules can be seen as data silos, bringing in data from a single system, with no dependencies.</w:t>
             </w:r>
           </w:p>
           <w:p>
@@ -837,7 +804,7 @@
               <w:rPr>
                 <w:rFonts w:cs="Segoe UI"/>
               </w:rPr>
-              <w:t>Solution packages</w:t>
+              <w:t>packages</w:t>
             </w:r>
             <w:r>
               <w:rPr>
@@ -872,6 +839,114 @@
           </w:p>
           <w:p>
             <w:pPr>
+              <w:pStyle w:val="Bodycopy"/>
+            </w:pPr>
+          </w:p>
+          <w:p>
+            <w:pPr>
+              <w:pStyle w:val="Bodycopy"/>
+            </w:pPr>
+            <w:r>
+              <w:t xml:space="preserve">Modules and packages </w:t>
+            </w:r>
+            <w:r>
+              <w:t xml:space="preserve">in Open Edu Analytics </w:t>
+            </w:r>
+            <w:r>
+              <w:t xml:space="preserve">can contain the same set of assets – the </w:t>
+            </w:r>
+            <w:r>
+              <w:t>main</w:t>
+            </w:r>
+            <w:r>
+              <w:t xml:space="preserve"> distinction between the two is that modules are self-contained while packages have dependencies on one or more modules.</w:t>
+            </w:r>
+          </w:p>
+          <w:p>
+            <w:pPr>
+              <w:pStyle w:val="Bodycopy"/>
+              <w:spacing w:after="0"/>
+            </w:pPr>
+            <w:r>
+              <w:t xml:space="preserve">Modules and packages </w:t>
+            </w:r>
+            <w:r>
+              <w:t xml:space="preserve">have the following </w:t>
+            </w:r>
+            <w:r>
+              <w:t>standard structure:</w:t>
+            </w:r>
+          </w:p>
+          <w:p>
+            <w:pPr>
+              <w:pStyle w:val="Bodycopy"/>
+              <w:numPr>
+                <w:ilvl w:val="0"/>
+                <w:numId w:val="16"/>
+              </w:numPr>
+              <w:spacing w:after="0"/>
+            </w:pPr>
+            <w:r>
+              <w:t>a readme.md for basic documentation</w:t>
+            </w:r>
+          </w:p>
+          <w:p>
+            <w:pPr>
+              <w:pStyle w:val="Bodycopy"/>
+              <w:numPr>
+                <w:ilvl w:val="0"/>
+                <w:numId w:val="16"/>
+              </w:numPr>
+              <w:spacing w:after="0"/>
+            </w:pPr>
+            <w:r>
+              <w:t xml:space="preserve">a setup.sh script to be used for automated deployment from </w:t>
+            </w:r>
+            <w:hyperlink r:id="rId17" w:anchor="overview" w:history="1">
+              <w:r>
+                <w:rPr>
+                  <w:rStyle w:val="Hyperlink"/>
+                </w:rPr>
+                <w:t>cloud shell</w:t>
+              </w:r>
+            </w:hyperlink>
+          </w:p>
+          <w:p>
+            <w:pPr>
+              <w:pStyle w:val="Bodycopy"/>
+              <w:numPr>
+                <w:ilvl w:val="0"/>
+                <w:numId w:val="16"/>
+              </w:numPr>
+              <w:spacing w:after="0"/>
+            </w:pPr>
+            <w:r>
+              <w:t>a notebooks folder for Synapse notebooks</w:t>
+            </w:r>
+          </w:p>
+          <w:p>
+            <w:pPr>
+              <w:pStyle w:val="Bodycopy"/>
+              <w:numPr>
+                <w:ilvl w:val="0"/>
+                <w:numId w:val="16"/>
+              </w:numPr>
+              <w:spacing w:after="0"/>
+            </w:pPr>
+            <w:r>
+              <w:t xml:space="preserve">a </w:t>
+            </w:r>
+            <w:proofErr w:type="spellStart"/>
+            <w:r>
+              <w:t>powerbi</w:t>
+            </w:r>
+            <w:proofErr w:type="spellEnd"/>
+            <w:r>
+              <w:t xml:space="preserve"> folder for Power BI assets (this is optional)</w:t>
+            </w:r>
+          </w:p>
+          <w:p>
+            <w:pPr>
               <w:spacing w:after="160" w:line="259" w:lineRule="auto"/>
               <w:contextualSpacing/>
               <w:rPr>
@@ -887,21 +962,13 @@
                 <w:rFonts w:cs="Segoe UI"/>
               </w:rPr>
             </w:pPr>
-            <w:proofErr w:type="gramStart"/>
             <w:r>
               <w:rPr>
                 <w:rFonts w:cs="Segoe UI"/>
               </w:rPr>
-              <w:t>In order to</w:t>
+              <w:t xml:space="preserve">In order to begin the setup of the Open Edu Analytics solution, all you need is an </w:t>
             </w:r>
-            <w:proofErr w:type="gramEnd"/>
-            <w:r>
-              <w:rPr>
-                <w:rFonts w:cs="Segoe UI"/>
-              </w:rPr>
-              <w:t xml:space="preserve"> begin the setup of the Open Edu Analytics solution, all you need is an </w:t>
-            </w:r>
-            <w:hyperlink r:id="rId17" w:history="1">
+            <w:hyperlink r:id="rId18" w:history="1">
               <w:r>
                 <w:rPr>
                   <w:rStyle w:val="Hyperlink"/>
@@ -915,6 +982,12 @@
                 <w:rFonts w:cs="Segoe UI"/>
               </w:rPr>
               <w:t>.</w:t>
+            </w:r>
+            <w:r>
+              <w:rPr>
+                <w:rFonts w:cs="Segoe UI"/>
+              </w:rPr>
+              <w:t xml:space="preserve"> See the following section for detailed setup instructions.</w:t>
             </w:r>
           </w:p>
           <w:p>
@@ -986,7 +1059,7 @@
                     </pic:cNvPicPr>
                   </pic:nvPicPr>
                   <pic:blipFill>
-                    <a:blip r:embed="rId18">
+                    <a:blip r:embed="rId19">
                       <a:extLst>
                         <a:ext uri="{28A0092B-C50C-407E-A947-70E740481C1C}">
                           <a14:useLocalDpi xmlns:a14="http://schemas.microsoft.com/office/drawing/2010/main" val="0"/>
@@ -1031,7 +1104,7 @@
       <w:pPr>
         <w:pStyle w:val="Heading1"/>
       </w:pPr>
-      <w:bookmarkStart w:id="2" w:name="_Toc58257497"/>
+      <w:bookmarkStart w:id="2" w:name="_Toc58341227"/>
       <w:r>
         <w:lastRenderedPageBreak/>
         <w:t>1</w:t>
@@ -1097,7 +1170,19 @@
         <w:rPr>
           <w:rFonts w:cs="Segoe UI"/>
         </w:rPr>
-        <w:t>, as well as a test package that provides example datasets and notebooks to use for further exploring the capabilities of Synapse Analytics.</w:t>
+        <w:t>, as well as a</w:t>
+      </w:r>
+      <w:r>
+        <w:rPr>
+          <w:rFonts w:cs="Segoe UI"/>
+        </w:rPr>
+        <w:t xml:space="preserve">n example solution </w:t>
+      </w:r>
+      <w:r>
+        <w:rPr>
+          <w:rFonts w:cs="Segoe UI"/>
+        </w:rPr>
+        <w:t>package that provides example datasets and notebooks to use for further exploring the capabilities of Synapse Analytics.</w:t>
       </w:r>
     </w:p>
     <w:p>
@@ -1240,7 +1325,7 @@
                     <pic:cNvPicPr/>
                   </pic:nvPicPr>
                   <pic:blipFill>
-                    <a:blip r:embed="rId19"/>
+                    <a:blip r:embed="rId20"/>
                     <a:stretch>
                       <a:fillRect/>
                     </a:stretch>
@@ -1313,7 +1398,7 @@
                     <pic:cNvPicPr/>
                   </pic:nvPicPr>
                   <pic:blipFill>
-                    <a:blip r:embed="rId20"/>
+                    <a:blip r:embed="rId21"/>
                     <a:stretch>
                       <a:fillRect/>
                     </a:stretch>
@@ -1395,7 +1480,6 @@
         <w:t xml:space="preserve">cd </w:t>
       </w:r>
       <w:proofErr w:type="spellStart"/>
-      <w:proofErr w:type="gramStart"/>
       <w:r>
         <w:rPr>
           <w:rFonts w:ascii="Courier New" w:hAnsi="Courier New" w:cs="Courier New"/>
@@ -1405,7 +1489,6 @@
         <w:t>clouddrive</w:t>
       </w:r>
       <w:proofErr w:type="spellEnd"/>
-      <w:proofErr w:type="gramEnd"/>
     </w:p>
     <w:p>
       <w:pPr>
@@ -1456,7 +1539,7 @@
                     <pic:cNvPicPr/>
                   </pic:nvPicPr>
                   <pic:blipFill>
-                    <a:blip r:embed="rId21"/>
+                    <a:blip r:embed="rId22"/>
                     <a:stretch>
                       <a:fillRect/>
                     </a:stretch>
@@ -1539,25 +1622,7 @@
         <w:rPr>
           <w:rFonts w:cs="Segoe UI"/>
         </w:rPr>
-        <w:t xml:space="preserve">&gt; you should enter an ID for your org which will be used as a suffix of </w:t>
-      </w:r>
-      <w:r>
-        <w:rPr>
-          <w:rFonts w:cs="Segoe UI"/>
-        </w:rPr>
-        <w:t>Azure resources that must be unique. For example, a school district named Contoso Independent School District might choose an org ID of “</w:t>
-      </w:r>
-      <w:r>
-        <w:rPr>
-          <w:rFonts w:cs="Segoe UI"/>
-        </w:rPr>
-        <w:t>CISD</w:t>
-      </w:r>
-      <w:r>
-        <w:rPr>
-          <w:rFonts w:cs="Segoe UI"/>
-        </w:rPr>
-        <w:t>” or “</w:t>
+        <w:t>&gt; you should enter an ID for your org which will be used as a suffix of Azure resources that must be unique. For example, a school district named Contoso Independent School District might choose an org ID of “CISD” or “</w:t>
       </w:r>
       <w:proofErr w:type="spellStart"/>
       <w:r>
@@ -1659,21 +1724,7 @@
         <w:rPr>
           <w:rFonts w:cs="Segoe UI"/>
         </w:rPr>
-        <w:t xml:space="preserve">The Azure resources will be created in the East US region by default. </w:t>
-      </w:r>
-      <w:proofErr w:type="gramStart"/>
-      <w:r>
-        <w:rPr>
-          <w:rFonts w:cs="Segoe UI"/>
-        </w:rPr>
-        <w:t>In order to</w:t>
-      </w:r>
-      <w:proofErr w:type="gramEnd"/>
-      <w:r>
-        <w:rPr>
-          <w:rFonts w:cs="Segoe UI"/>
-        </w:rPr>
-        <w:t xml:space="preserve"> have the resources created in a different location, specify the desired location as the second argument to the script:</w:t>
+        <w:t>The Azure resources will be created in the East US region by default. In order to have the resources created in a different location, specify the desired location as the second argument to the script:</w:t>
       </w:r>
     </w:p>
     <w:p>
@@ -1706,15 +1757,7 @@
           <w:sz w:val="16"/>
           <w:szCs w:val="16"/>
         </w:rPr>
-        <w:t>&gt;</w:t>
-      </w:r>
-      <w:r>
-        <w:rPr>
-          <w:rFonts w:ascii="Courier New" w:hAnsi="Courier New" w:cs="Courier New"/>
-          <w:sz w:val="16"/>
-          <w:szCs w:val="16"/>
-        </w:rPr>
-        <w:t xml:space="preserve"> &lt;location&gt;</w:t>
+        <w:t>&gt; &lt;location&gt;</w:t>
       </w:r>
     </w:p>
     <w:p>
@@ -1742,7 +1785,7 @@
         </w:rPr>
         <w:t xml:space="preserve">, see: </w:t>
       </w:r>
-      <w:hyperlink r:id="rId22" w:history="1">
+      <w:hyperlink r:id="rId23" w:history="1">
         <w:r>
           <w:rPr>
             <w:rStyle w:val="Hyperlink"/>
@@ -1929,16 +1972,8 @@
         <w:rPr>
           <w:rFonts w:cs="Segoe UI"/>
         </w:rPr>
-        <w:t xml:space="preserve">, with appropriate role assignments to access the storage account via Synapse </w:t>
-      </w:r>
-      <w:proofErr w:type="gramStart"/>
-      <w:r>
-        <w:rPr>
-          <w:rFonts w:cs="Segoe UI"/>
-        </w:rPr>
-        <w:t>studio</w:t>
-      </w:r>
-      <w:proofErr w:type="gramEnd"/>
+        <w:t>, with appropriate role assignments to access the storage account via Synapse studio</w:t>
+      </w:r>
     </w:p>
     <w:p>
       <w:pPr>
@@ -1998,7 +2033,7 @@
                     <pic:cNvPicPr/>
                   </pic:nvPicPr>
                   <pic:blipFill>
-                    <a:blip r:embed="rId23"/>
+                    <a:blip r:embed="rId24"/>
                     <a:stretch>
                       <a:fillRect/>
                     </a:stretch>
@@ -2157,7 +2192,7 @@
                     <pic:cNvPicPr/>
                   </pic:nvPicPr>
                   <pic:blipFill>
-                    <a:blip r:embed="rId24"/>
+                    <a:blip r:embed="rId25"/>
                     <a:stretch>
                       <a:fillRect/>
                     </a:stretch>
@@ -2295,7 +2330,7 @@
                     <pic:cNvPicPr/>
                   </pic:nvPicPr>
                   <pic:blipFill>
-                    <a:blip r:embed="rId25"/>
+                    <a:blip r:embed="rId26"/>
                     <a:stretch>
                       <a:fillRect/>
                     </a:stretch>
@@ -2355,7 +2390,7 @@
       <w:pPr>
         <w:pStyle w:val="Heading1"/>
       </w:pPr>
-      <w:bookmarkStart w:id="3" w:name="_Toc58257498"/>
+      <w:bookmarkStart w:id="3" w:name="_Toc58341228"/>
       <w:r>
         <w:lastRenderedPageBreak/>
         <w:t>2</w:t>
@@ -2410,16 +2445,8 @@
         <w:rPr>
           <w:rFonts w:cs="Segoe UI"/>
         </w:rPr>
-        <w:t xml:space="preserve"> at the end of the setup </w:t>
-      </w:r>
-      <w:proofErr w:type="gramStart"/>
-      <w:r>
-        <w:rPr>
-          <w:rFonts w:cs="Segoe UI"/>
-        </w:rPr>
-        <w:t>script</w:t>
-      </w:r>
-      <w:proofErr w:type="gramEnd"/>
+        <w:t xml:space="preserve"> at the end of the setup script</w:t>
+      </w:r>
     </w:p>
     <w:p>
       <w:pPr>
@@ -2447,7 +2474,7 @@
                     <pic:cNvPicPr/>
                   </pic:nvPicPr>
                   <pic:blipFill>
-                    <a:blip r:embed="rId26"/>
+                    <a:blip r:embed="rId27"/>
                     <a:stretch>
                       <a:fillRect/>
                     </a:stretch>
@@ -2581,7 +2608,7 @@
                     <pic:cNvPicPr/>
                   </pic:nvPicPr>
                   <pic:blipFill>
-                    <a:blip r:embed="rId27"/>
+                    <a:blip r:embed="rId28"/>
                     <a:stretch>
                       <a:fillRect/>
                     </a:stretch>
@@ -2632,17 +2659,9 @@
         <w:rPr>
           <w:rFonts w:cs="Segoe UI"/>
         </w:rPr>
-        <w:t>Contoso_ISD_all_in_</w:t>
-      </w:r>
-      <w:proofErr w:type="gramStart"/>
-      <w:r>
-        <w:rPr>
-          <w:rFonts w:cs="Segoe UI"/>
-        </w:rPr>
-        <w:t>one.ipynb</w:t>
+        <w:t>Contoso_ISD_all_in_one.ipynb</w:t>
       </w:r>
       <w:proofErr w:type="spellEnd"/>
-      <w:proofErr w:type="gramEnd"/>
       <w:r>
         <w:rPr>
           <w:rFonts w:cs="Segoe UI"/>
@@ -2725,7 +2744,7 @@
                     <pic:cNvPicPr/>
                   </pic:nvPicPr>
                   <pic:blipFill>
-                    <a:blip r:embed="rId28"/>
+                    <a:blip r:embed="rId29"/>
                     <a:stretch>
                       <a:fillRect/>
                     </a:stretch>
@@ -2776,17 +2795,9 @@
         <w:rPr>
           <w:rFonts w:cs="Segoe UI"/>
         </w:rPr>
-        <w:t>Contoso_ISD_all_in_</w:t>
-      </w:r>
-      <w:proofErr w:type="gramStart"/>
-      <w:r>
-        <w:rPr>
-          <w:rFonts w:cs="Segoe UI"/>
-        </w:rPr>
-        <w:t>one.ipynb</w:t>
+        <w:t>Contoso_ISD_all_in_one.ipynb</w:t>
       </w:r>
       <w:proofErr w:type="spellEnd"/>
-      <w:proofErr w:type="gramEnd"/>
       <w:r>
         <w:rPr>
           <w:rFonts w:cs="Segoe UI"/>
@@ -2820,7 +2831,7 @@
                     <pic:cNvPicPr/>
                   </pic:nvPicPr>
                   <pic:blipFill>
-                    <a:blip r:embed="rId29"/>
+                    <a:blip r:embed="rId30"/>
                     <a:stretch>
                       <a:fillRect/>
                     </a:stretch>
@@ -2903,21 +2914,7 @@
         <w:rPr>
           <w:rFonts w:cs="Segoe UI"/>
         </w:rPr>
-        <w:t xml:space="preserve">2.5) Once the notebook execution has completed, navigate to “Data”, expand s2_m365, hover on the table named “org”, click on the menu for the table and select “New SQL script”, then choose “Select TOP 100 </w:t>
-      </w:r>
-      <w:proofErr w:type="gramStart"/>
-      <w:r>
-        <w:rPr>
-          <w:rFonts w:cs="Segoe UI"/>
-        </w:rPr>
-        <w:t>rows</w:t>
-      </w:r>
-      <w:proofErr w:type="gramEnd"/>
-      <w:r>
-        <w:rPr>
-          <w:rFonts w:cs="Segoe UI"/>
-        </w:rPr>
-        <w:t>”</w:t>
+        <w:t>2.5) Once the notebook execution has completed, navigate to “Data”, expand s2_m365, hover on the table named “org”, click on the menu for the table and select “New SQL script”, then choose “Select TOP 100 rows”</w:t>
       </w:r>
     </w:p>
     <w:p>
@@ -2946,7 +2943,7 @@
                     <pic:cNvPicPr/>
                   </pic:nvPicPr>
                   <pic:blipFill>
-                    <a:blip r:embed="rId30"/>
+                    <a:blip r:embed="rId31"/>
                     <a:stretch>
                       <a:fillRect/>
                     </a:stretch>
@@ -3056,7 +3053,7 @@
                     <pic:cNvPicPr/>
                   </pic:nvPicPr>
                   <pic:blipFill>
-                    <a:blip r:embed="rId31"/>
+                    <a:blip r:embed="rId32"/>
                     <a:stretch>
                       <a:fillRect/>
                     </a:stretch>
@@ -3088,22 +3085,16 @@
       <w:pPr>
         <w:pStyle w:val="Heading1"/>
       </w:pPr>
-      <w:bookmarkStart w:id="4" w:name="_Toc58257499"/>
+      <w:bookmarkStart w:id="4" w:name="_Toc58341229"/>
       <w:r>
         <w:lastRenderedPageBreak/>
-        <w:t>2</w:t>
-      </w:r>
-      <w:r>
-        <w:t xml:space="preserve">) Setup </w:t>
-      </w:r>
-      <w:r>
-        <w:t xml:space="preserve">of </w:t>
-      </w:r>
-      <w:r>
-        <w:t>module</w:t>
-      </w:r>
-      <w:r>
-        <w:t>s and/or packages</w:t>
+        <w:t>3</w:t>
+      </w:r>
+      <w:r>
+        <w:t xml:space="preserve">) </w:t>
+      </w:r>
+      <w:r>
+        <w:t>Power BI dashboard examples</w:t>
       </w:r>
       <w:bookmarkEnd w:id="4"/>
     </w:p>
@@ -3112,10 +3103,7 @@
         <w:pStyle w:val="Bodycopy"/>
       </w:pPr>
       <w:r>
-        <w:t xml:space="preserve">The Open Edu Analytics solution provides a base architecture </w:t>
-      </w:r>
-      <w:r>
-        <w:t>as well as individual modules and packages.</w:t>
+        <w:t>The previous section demonstrated the steps needed for a complete setup with a test environment and test data.</w:t>
       </w:r>
     </w:p>
     <w:p>
@@ -3123,127 +3111,569 @@
         <w:pStyle w:val="Bodycopy"/>
       </w:pPr>
       <w:r>
-        <w:t>Modules provide assets for the processing and usage of data from a single data source, while packages provide a set of assets that incorporate data from one or more data sources.</w:t>
-      </w:r>
-      <w:r>
-        <w:t xml:space="preserve"> Modules and packages can contain the same set of assets – the only distinction between the two is that modules are self-contained while packages have dependencies on one or more modules.</w:t>
-      </w:r>
-    </w:p>
-    <w:p>
-      <w:pPr>
-        <w:pStyle w:val="Bodycopy"/>
-        <w:spacing w:after="0"/>
-      </w:pPr>
-      <w:r>
-        <w:t>Modules and packages follow a standard structure which includes</w:t>
-      </w:r>
-      <w:r>
-        <w:t>:</w:t>
-      </w:r>
-    </w:p>
-    <w:p>
-      <w:pPr>
-        <w:pStyle w:val="Bodycopy"/>
-        <w:numPr>
-          <w:ilvl w:val="0"/>
-          <w:numId w:val="16"/>
-        </w:numPr>
-        <w:spacing w:after="0"/>
-      </w:pPr>
-      <w:r>
-        <w:t>a readme.md for basic documentation</w:t>
-      </w:r>
-    </w:p>
-    <w:p>
-      <w:pPr>
-        <w:pStyle w:val="Bodycopy"/>
-        <w:numPr>
-          <w:ilvl w:val="0"/>
-          <w:numId w:val="16"/>
-        </w:numPr>
-        <w:spacing w:after="0"/>
-      </w:pPr>
-      <w:r>
-        <w:t xml:space="preserve">a setup.sh script to be used for automated deployment from </w:t>
-      </w:r>
-      <w:hyperlink r:id="rId32" w:anchor="overview" w:history="1">
+        <w:t xml:space="preserve">This section will demonstrate how to open the example Power BI dashboards in Power BI desktop and connect to the data lake in your test environment via SQL On-Demand. You will need to have Power BI Desktop installed on your computer to complete this section (Power BI Desktop is free to download and free to use – it can be </w:t>
+      </w:r>
+      <w:hyperlink r:id="rId33" w:history="1">
         <w:r>
           <w:rPr>
             <w:rStyle w:val="Hyperlink"/>
           </w:rPr>
-          <w:t>cloud shell</w:t>
+          <w:t>downloaded from here</w:t>
         </w:r>
       </w:hyperlink>
+      <w:r>
+        <w:t>).</w:t>
+      </w:r>
     </w:p>
     <w:p>
       <w:pPr>
         <w:pStyle w:val="Bodycopy"/>
-        <w:numPr>
-          <w:ilvl w:val="0"/>
-          <w:numId w:val="16"/>
-        </w:numPr>
-        <w:spacing w:after="0"/>
-      </w:pPr>
-      <w:r>
-        <w:t xml:space="preserve">a </w:t>
-      </w:r>
-      <w:r>
-        <w:t>notebooks</w:t>
-      </w:r>
-      <w:r>
-        <w:t xml:space="preserve"> folder for </w:t>
-      </w:r>
-      <w:r>
-        <w:t>Synapse notebooks</w:t>
+      </w:pPr>
+      <w:r>
+        <w:t xml:space="preserve">3.1) Navigate to your local version of the </w:t>
+      </w:r>
+      <w:proofErr w:type="spellStart"/>
+      <w:r>
+        <w:t>OpenEduAnalytics</w:t>
+      </w:r>
+      <w:proofErr w:type="spellEnd"/>
+      <w:r>
+        <w:t xml:space="preserve"> repository, and double-click on </w:t>
+      </w:r>
+      <w:r>
+        <w:t>OpenEduAnalytics\packages\ContosoISD\powerbi</w:t>
+      </w:r>
+      <w:r>
+        <w:t>\techInequityDashboardContoso.pbix to open the Power BI dashboard in Power BI desktop.</w:t>
       </w:r>
     </w:p>
     <w:p>
       <w:pPr>
         <w:pStyle w:val="Bodycopy"/>
-        <w:numPr>
-          <w:ilvl w:val="0"/>
-          <w:numId w:val="16"/>
-        </w:numPr>
-        <w:spacing w:after="0"/>
-      </w:pPr>
-      <w:r>
-        <w:t xml:space="preserve">a </w:t>
+      </w:pPr>
+      <w:r>
+        <w:t>3.2) You will be prompted for credentials to the pre-configured data source, but since you need to specify an new data source, you can just click on “Cancel”, and then click on “Close” on the next dialog.</w:t>
+      </w:r>
+    </w:p>
+    <w:p>
+      <w:pPr>
+        <w:pStyle w:val="Bodycopy"/>
+      </w:pPr>
+      <w:r>
+        <w:rPr>
+          <w:noProof/>
+        </w:rPr>
+        <w:drawing>
+          <wp:anchor distT="0" distB="0" distL="114300" distR="114300" simplePos="0" relativeHeight="251668481" behindDoc="0" locked="0" layoutInCell="1" allowOverlap="1" wp14:anchorId="60F5FD3F" wp14:editId="55BDDDA6">
+            <wp:simplePos x="0" y="0"/>
+            <wp:positionH relativeFrom="column">
+              <wp:posOffset>3829649</wp:posOffset>
+            </wp:positionH>
+            <wp:positionV relativeFrom="paragraph">
+              <wp:posOffset>2229</wp:posOffset>
+            </wp:positionV>
+            <wp:extent cx="2441276" cy="1667144"/>
+            <wp:effectExtent l="0" t="0" r="0" b="9525"/>
+            <wp:wrapNone/>
+            <wp:docPr id="16" name="Picture 16" descr="Graphical user interface, text, application&#10;&#10;Description automatically generated"/>
+            <wp:cNvGraphicFramePr>
+              <a:graphicFrameLocks xmlns:a="http://schemas.openxmlformats.org/drawingml/2006/main" noChangeAspect="1"/>
+            </wp:cNvGraphicFramePr>
+            <a:graphic xmlns:a="http://schemas.openxmlformats.org/drawingml/2006/main">
+              <a:graphicData uri="http://schemas.openxmlformats.org/drawingml/2006/picture">
+                <pic:pic xmlns:pic="http://schemas.openxmlformats.org/drawingml/2006/picture">
+                  <pic:nvPicPr>
+                    <pic:cNvPr id="16" name="Picture 16" descr="Graphical user interface, text, application&#10;&#10;Description automatically generated"/>
+                    <pic:cNvPicPr/>
+                  </pic:nvPicPr>
+                  <pic:blipFill>
+                    <a:blip r:embed="rId34"/>
+                    <a:stretch>
+                      <a:fillRect/>
+                    </a:stretch>
+                  </pic:blipFill>
+                  <pic:spPr>
+                    <a:xfrm>
+                      <a:off x="0" y="0"/>
+                      <a:ext cx="2441276" cy="1667144"/>
+                    </a:xfrm>
+                    <a:prstGeom prst="rect">
+                      <a:avLst/>
+                    </a:prstGeom>
+                  </pic:spPr>
+                </pic:pic>
+              </a:graphicData>
+            </a:graphic>
+            <wp14:sizeRelH relativeFrom="margin">
+              <wp14:pctWidth>0</wp14:pctWidth>
+            </wp14:sizeRelH>
+            <wp14:sizeRelV relativeFrom="margin">
+              <wp14:pctHeight>0</wp14:pctHeight>
+            </wp14:sizeRelV>
+          </wp:anchor>
+        </w:drawing>
+      </w:r>
+      <w:r>
+        <w:rPr>
+          <w:noProof/>
+        </w:rPr>
+        <w:drawing>
+          <wp:inline distT="0" distB="0" distL="0" distR="0" wp14:anchorId="729856FB" wp14:editId="03FA1579">
+            <wp:extent cx="2967487" cy="1681026"/>
+            <wp:effectExtent l="0" t="0" r="4445" b="0"/>
+            <wp:docPr id="3" name="Picture 3" descr="Graphical user interface, text, application, email&#10;&#10;Description automatically generated"/>
+            <wp:cNvGraphicFramePr>
+              <a:graphicFrameLocks xmlns:a="http://schemas.openxmlformats.org/drawingml/2006/main" noChangeAspect="1"/>
+            </wp:cNvGraphicFramePr>
+            <a:graphic xmlns:a="http://schemas.openxmlformats.org/drawingml/2006/main">
+              <a:graphicData uri="http://schemas.openxmlformats.org/drawingml/2006/picture">
+                <pic:pic xmlns:pic="http://schemas.openxmlformats.org/drawingml/2006/picture">
+                  <pic:nvPicPr>
+                    <pic:cNvPr id="3" name="Picture 3" descr="Graphical user interface, text, application, email&#10;&#10;Description automatically generated"/>
+                    <pic:cNvPicPr/>
+                  </pic:nvPicPr>
+                  <pic:blipFill>
+                    <a:blip r:embed="rId35"/>
+                    <a:stretch>
+                      <a:fillRect/>
+                    </a:stretch>
+                  </pic:blipFill>
+                  <pic:spPr>
+                    <a:xfrm>
+                      <a:off x="0" y="0"/>
+                      <a:ext cx="3021968" cy="1711888"/>
+                    </a:xfrm>
+                    <a:prstGeom prst="rect">
+                      <a:avLst/>
+                    </a:prstGeom>
+                  </pic:spPr>
+                </pic:pic>
+              </a:graphicData>
+            </a:graphic>
+          </wp:inline>
+        </w:drawing>
+      </w:r>
+    </w:p>
+    <w:p>
+      <w:pPr>
+        <w:pStyle w:val="Bodycopy"/>
+      </w:pPr>
+      <w:r>
+        <w:t>3.3) Now click on File -&gt; Options and Settings -&gt; Data source settings</w:t>
+      </w:r>
+      <w:r>
+        <w:t>, and on the next screen click on “Change Source”</w:t>
+      </w:r>
+    </w:p>
+    <w:p>
+      <w:pPr>
+        <w:pStyle w:val="Bodycopy"/>
+      </w:pPr>
+      <w:r>
+        <w:rPr>
+          <w:noProof/>
+        </w:rPr>
+        <w:drawing>
+          <wp:inline distT="0" distB="0" distL="0" distR="0" wp14:anchorId="27B681AD" wp14:editId="6FF7F2D4">
+            <wp:extent cx="3830128" cy="1830659"/>
+            <wp:effectExtent l="0" t="0" r="0" b="0"/>
+            <wp:docPr id="17" name="Picture 17" descr="Graphical user interface, text, application, Teams&#10;&#10;Description automatically generated"/>
+            <wp:cNvGraphicFramePr>
+              <a:graphicFrameLocks xmlns:a="http://schemas.openxmlformats.org/drawingml/2006/main" noChangeAspect="1"/>
+            </wp:cNvGraphicFramePr>
+            <a:graphic xmlns:a="http://schemas.openxmlformats.org/drawingml/2006/main">
+              <a:graphicData uri="http://schemas.openxmlformats.org/drawingml/2006/picture">
+                <pic:pic xmlns:pic="http://schemas.openxmlformats.org/drawingml/2006/picture">
+                  <pic:nvPicPr>
+                    <pic:cNvPr id="17" name="Picture 17" descr="Graphical user interface, text, application, Teams&#10;&#10;Description automatically generated"/>
+                    <pic:cNvPicPr/>
+                  </pic:nvPicPr>
+                  <pic:blipFill>
+                    <a:blip r:embed="rId36"/>
+                    <a:stretch>
+                      <a:fillRect/>
+                    </a:stretch>
+                  </pic:blipFill>
+                  <pic:spPr>
+                    <a:xfrm>
+                      <a:off x="0" y="0"/>
+                      <a:ext cx="3844479" cy="1837518"/>
+                    </a:xfrm>
+                    <a:prstGeom prst="rect">
+                      <a:avLst/>
+                    </a:prstGeom>
+                  </pic:spPr>
+                </pic:pic>
+              </a:graphicData>
+            </a:graphic>
+          </wp:inline>
+        </w:drawing>
+      </w:r>
+    </w:p>
+    <w:p>
+      <w:pPr>
+        <w:pStyle w:val="Bodycopy"/>
+      </w:pPr>
+      <w:r>
+        <w:t xml:space="preserve">3.4) </w:t>
+      </w:r>
+      <w:r>
+        <w:t xml:space="preserve">In order to get the right </w:t>
       </w:r>
       <w:proofErr w:type="spellStart"/>
       <w:r>
+        <w:t>url</w:t>
+      </w:r>
+      <w:proofErr w:type="spellEnd"/>
+      <w:r>
+        <w:t xml:space="preserve"> for your server, go to portal.azure.com and navigate to your Synapse instance. You need to copy the value for “Serverless SQL endpoint”. </w:t>
+      </w:r>
+    </w:p>
+    <w:p>
+      <w:pPr>
+        <w:pStyle w:val="Bodycopy"/>
+      </w:pPr>
+      <w:r>
+        <w:rPr>
+          <w:noProof/>
+        </w:rPr>
+        <w:drawing>
+          <wp:inline distT="0" distB="0" distL="0" distR="0" wp14:anchorId="3D7B06DF" wp14:editId="33C36DAF">
+            <wp:extent cx="6090249" cy="2360535"/>
+            <wp:effectExtent l="0" t="0" r="6350" b="1905"/>
+            <wp:docPr id="20" name="Picture 20" descr="Graphical user interface, text, application&#10;&#10;Description automatically generated"/>
+            <wp:cNvGraphicFramePr>
+              <a:graphicFrameLocks xmlns:a="http://schemas.openxmlformats.org/drawingml/2006/main" noChangeAspect="1"/>
+            </wp:cNvGraphicFramePr>
+            <a:graphic xmlns:a="http://schemas.openxmlformats.org/drawingml/2006/main">
+              <a:graphicData uri="http://schemas.openxmlformats.org/drawingml/2006/picture">
+                <pic:pic xmlns:pic="http://schemas.openxmlformats.org/drawingml/2006/picture">
+                  <pic:nvPicPr>
+                    <pic:cNvPr id="20" name="Picture 20" descr="Graphical user interface, text, application&#10;&#10;Description automatically generated"/>
+                    <pic:cNvPicPr/>
+                  </pic:nvPicPr>
+                  <pic:blipFill>
+                    <a:blip r:embed="rId37"/>
+                    <a:stretch>
+                      <a:fillRect/>
+                    </a:stretch>
+                  </pic:blipFill>
+                  <pic:spPr>
+                    <a:xfrm>
+                      <a:off x="0" y="0"/>
+                      <a:ext cx="6104090" cy="2365900"/>
+                    </a:xfrm>
+                    <a:prstGeom prst="rect">
+                      <a:avLst/>
+                    </a:prstGeom>
+                  </pic:spPr>
+                </pic:pic>
+              </a:graphicData>
+            </a:graphic>
+          </wp:inline>
+        </w:drawing>
+      </w:r>
+    </w:p>
+    <w:p>
+      <w:pPr>
+        <w:pStyle w:val="Bodycopy"/>
+      </w:pPr>
+      <w:r>
+        <w:lastRenderedPageBreak/>
+        <w:t>3.5) Enter the value you retrieved in the previous step in the textbox for “Server”</w:t>
+      </w:r>
+      <w:r>
+        <w:t xml:space="preserve">, and for “Database” enter “s2_ContosoISD”, then click </w:t>
+      </w:r>
+      <w:r>
+        <w:t>“Edit Permissions”</w:t>
+      </w:r>
+    </w:p>
+    <w:p>
+      <w:pPr>
+        <w:pStyle w:val="Bodycopy"/>
+      </w:pPr>
+      <w:r>
+        <w:rPr>
+          <w:noProof/>
+        </w:rPr>
+        <w:drawing>
+          <wp:inline distT="0" distB="0" distL="0" distR="0" wp14:anchorId="21606B34" wp14:editId="6D61D387">
+            <wp:extent cx="5443268" cy="3311825"/>
+            <wp:effectExtent l="0" t="0" r="5080" b="3175"/>
+            <wp:docPr id="18" name="Picture 18" descr="Graphical user interface, text, application, email&#10;&#10;Description automatically generated"/>
+            <wp:cNvGraphicFramePr>
+              <a:graphicFrameLocks xmlns:a="http://schemas.openxmlformats.org/drawingml/2006/main" noChangeAspect="1"/>
+            </wp:cNvGraphicFramePr>
+            <a:graphic xmlns:a="http://schemas.openxmlformats.org/drawingml/2006/main">
+              <a:graphicData uri="http://schemas.openxmlformats.org/drawingml/2006/picture">
+                <pic:pic xmlns:pic="http://schemas.openxmlformats.org/drawingml/2006/picture">
+                  <pic:nvPicPr>
+                    <pic:cNvPr id="18" name="Picture 18" descr="Graphical user interface, text, application, email&#10;&#10;Description automatically generated"/>
+                    <pic:cNvPicPr/>
+                  </pic:nvPicPr>
+                  <pic:blipFill>
+                    <a:blip r:embed="rId38"/>
+                    <a:stretch>
+                      <a:fillRect/>
+                    </a:stretch>
+                  </pic:blipFill>
+                  <pic:spPr>
+                    <a:xfrm>
+                      <a:off x="0" y="0"/>
+                      <a:ext cx="5449407" cy="3315560"/>
+                    </a:xfrm>
+                    <a:prstGeom prst="rect">
+                      <a:avLst/>
+                    </a:prstGeom>
+                  </pic:spPr>
+                </pic:pic>
+              </a:graphicData>
+            </a:graphic>
+          </wp:inline>
+        </w:drawing>
+      </w:r>
+    </w:p>
+    <w:p>
+      <w:pPr>
+        <w:pStyle w:val="Bodycopy"/>
+      </w:pPr>
+    </w:p>
+    <w:p>
+      <w:pPr>
+        <w:pStyle w:val="Bodycopy"/>
+      </w:pPr>
+      <w:r>
+        <w:t>3.6) Click “Edit”, and in the next window click “Microsoft account”, then click “Sign in”, and complete the sign in process with the credentials for the user that has access to the Synapse workspace.</w:t>
+      </w:r>
+    </w:p>
+    <w:p>
+      <w:pPr>
+        <w:pStyle w:val="Bodycopy"/>
+      </w:pPr>
+      <w:r>
+        <w:t>Then click on “Save”, followed by “OK”, followed by “Close”, and then click on “Apply changes”.</w:t>
+      </w:r>
+    </w:p>
+    <w:p>
+      <w:pPr>
+        <w:pStyle w:val="Bodycopy"/>
+      </w:pPr>
+      <w:r>
+        <w:rPr>
+          <w:noProof/>
+        </w:rPr>
+        <w:drawing>
+          <wp:anchor distT="0" distB="0" distL="114300" distR="114300" simplePos="0" relativeHeight="251669505" behindDoc="0" locked="0" layoutInCell="1" allowOverlap="1" wp14:anchorId="49696351" wp14:editId="4F702E7A">
+            <wp:simplePos x="0" y="0"/>
+            <wp:positionH relativeFrom="column">
+              <wp:posOffset>2233283</wp:posOffset>
+            </wp:positionH>
+            <wp:positionV relativeFrom="paragraph">
+              <wp:posOffset>559555</wp:posOffset>
+            </wp:positionV>
+            <wp:extent cx="3346450" cy="1479550"/>
+            <wp:effectExtent l="0" t="0" r="6350" b="6350"/>
+            <wp:wrapNone/>
+            <wp:docPr id="23" name="Picture 23" descr="Graphical user interface, application, Word&#10;&#10;Description automatically generated"/>
+            <wp:cNvGraphicFramePr>
+              <a:graphicFrameLocks xmlns:a="http://schemas.openxmlformats.org/drawingml/2006/main" noChangeAspect="1"/>
+            </wp:cNvGraphicFramePr>
+            <a:graphic xmlns:a="http://schemas.openxmlformats.org/drawingml/2006/main">
+              <a:graphicData uri="http://schemas.openxmlformats.org/drawingml/2006/picture">
+                <pic:pic xmlns:pic="http://schemas.openxmlformats.org/drawingml/2006/picture">
+                  <pic:nvPicPr>
+                    <pic:cNvPr id="23" name="Picture 23" descr="Graphical user interface, application, Word&#10;&#10;Description automatically generated"/>
+                    <pic:cNvPicPr/>
+                  </pic:nvPicPr>
+                  <pic:blipFill>
+                    <a:blip r:embed="rId39"/>
+                    <a:stretch>
+                      <a:fillRect/>
+                    </a:stretch>
+                  </pic:blipFill>
+                  <pic:spPr>
+                    <a:xfrm>
+                      <a:off x="0" y="0"/>
+                      <a:ext cx="3346450" cy="1479550"/>
+                    </a:xfrm>
+                    <a:prstGeom prst="rect">
+                      <a:avLst/>
+                    </a:prstGeom>
+                  </pic:spPr>
+                </pic:pic>
+              </a:graphicData>
+            </a:graphic>
+          </wp:anchor>
+        </w:drawing>
+      </w:r>
+      <w:r>
+        <w:rPr>
+          <w:noProof/>
+        </w:rPr>
+        <w:drawing>
+          <wp:inline distT="0" distB="0" distL="0" distR="0" wp14:anchorId="54889601" wp14:editId="4D0934CA">
+            <wp:extent cx="3769743" cy="2953314"/>
+            <wp:effectExtent l="0" t="0" r="2540" b="0"/>
+            <wp:docPr id="21" name="Picture 21" descr="Graphical user interface, application&#10;&#10;Description automatically generated"/>
+            <wp:cNvGraphicFramePr>
+              <a:graphicFrameLocks xmlns:a="http://schemas.openxmlformats.org/drawingml/2006/main" noChangeAspect="1"/>
+            </wp:cNvGraphicFramePr>
+            <a:graphic xmlns:a="http://schemas.openxmlformats.org/drawingml/2006/main">
+              <a:graphicData uri="http://schemas.openxmlformats.org/drawingml/2006/picture">
+                <pic:pic xmlns:pic="http://schemas.openxmlformats.org/drawingml/2006/picture">
+                  <pic:nvPicPr>
+                    <pic:cNvPr id="21" name="Picture 21" descr="Graphical user interface, application&#10;&#10;Description automatically generated"/>
+                    <pic:cNvPicPr/>
+                  </pic:nvPicPr>
+                  <pic:blipFill>
+                    <a:blip r:embed="rId40"/>
+                    <a:stretch>
+                      <a:fillRect/>
+                    </a:stretch>
+                  </pic:blipFill>
+                  <pic:spPr>
+                    <a:xfrm>
+                      <a:off x="0" y="0"/>
+                      <a:ext cx="3783845" cy="2964362"/>
+                    </a:xfrm>
+                    <a:prstGeom prst="rect">
+                      <a:avLst/>
+                    </a:prstGeom>
+                  </pic:spPr>
+                </pic:pic>
+              </a:graphicData>
+            </a:graphic>
+          </wp:inline>
+        </w:drawing>
+      </w:r>
+      <w:r>
+        <w:rPr>
+          <w:noProof/>
+        </w:rPr>
+        <w:t xml:space="preserve"> </w:t>
+      </w:r>
+    </w:p>
+    <w:p>
+      <w:pPr>
+        <w:pStyle w:val="Bodycopy"/>
+      </w:pPr>
+      <w:r>
+        <w:t>3.7) You should see a dashboard similar to this screenshot. Click around and test the different tabs and interactive components.</w:t>
+      </w:r>
+    </w:p>
+    <w:p>
+      <w:pPr>
+        <w:pStyle w:val="Bodycopy"/>
+      </w:pPr>
+      <w:r>
+        <w:rPr>
+          <w:noProof/>
+        </w:rPr>
+        <w:lastRenderedPageBreak/>
+        <w:drawing>
+          <wp:inline distT="0" distB="0" distL="0" distR="0" wp14:anchorId="6082CC37" wp14:editId="6610371F">
+            <wp:extent cx="4537494" cy="2448145"/>
+            <wp:effectExtent l="0" t="0" r="0" b="0"/>
+            <wp:docPr id="24" name="Picture 24" descr="Graphical user interface, application&#10;&#10;Description automatically generated"/>
+            <wp:cNvGraphicFramePr>
+              <a:graphicFrameLocks xmlns:a="http://schemas.openxmlformats.org/drawingml/2006/main" noChangeAspect="1"/>
+            </wp:cNvGraphicFramePr>
+            <a:graphic xmlns:a="http://schemas.openxmlformats.org/drawingml/2006/main">
+              <a:graphicData uri="http://schemas.openxmlformats.org/drawingml/2006/picture">
+                <pic:pic xmlns:pic="http://schemas.openxmlformats.org/drawingml/2006/picture">
+                  <pic:nvPicPr>
+                    <pic:cNvPr id="24" name="Picture 24" descr="Graphical user interface, application&#10;&#10;Description automatically generated"/>
+                    <pic:cNvPicPr/>
+                  </pic:nvPicPr>
+                  <pic:blipFill>
+                    <a:blip r:embed="rId41"/>
+                    <a:stretch>
+                      <a:fillRect/>
+                    </a:stretch>
+                  </pic:blipFill>
+                  <pic:spPr>
+                    <a:xfrm>
+                      <a:off x="0" y="0"/>
+                      <a:ext cx="4546230" cy="2452858"/>
+                    </a:xfrm>
+                    <a:prstGeom prst="rect">
+                      <a:avLst/>
+                    </a:prstGeom>
+                  </pic:spPr>
+                </pic:pic>
+              </a:graphicData>
+            </a:graphic>
+          </wp:inline>
+        </w:drawing>
+      </w:r>
+    </w:p>
+    <w:p>
+      <w:pPr>
+        <w:spacing w:line="240" w:lineRule="auto"/>
+      </w:pPr>
+    </w:p>
+    <w:p>
+      <w:pPr>
+        <w:spacing w:line="240" w:lineRule="auto"/>
+      </w:pPr>
+      <w:r>
+        <w:t xml:space="preserve">3.8) Following these same steps, you can open the report within the M365 module found at </w:t>
+      </w:r>
+      <w:proofErr w:type="spellStart"/>
+      <w:r>
+        <w:t>OpenEduAnalytics</w:t>
+      </w:r>
+      <w:proofErr w:type="spellEnd"/>
+      <w:r>
+        <w:t>\modules\M365\</w:t>
+      </w:r>
+      <w:proofErr w:type="spellStart"/>
+      <w:r>
         <w:t>powerbi</w:t>
       </w:r>
       <w:proofErr w:type="spellEnd"/>
       <w:r>
-        <w:t xml:space="preserve"> folder for Power BI assets (this is optional)</w:t>
-      </w:r>
+        <w:t>\M365_dashboard.pbix</w:t>
+      </w:r>
+      <w:r>
+        <w:br/>
+        <w:t xml:space="preserve">The only difference is that when specifying the value for “Database”, use the value “s2_m365” </w:t>
+      </w:r>
+      <w:r>
+        <w:br w:type="page"/>
+      </w:r>
+    </w:p>
+    <w:p>
+      <w:pPr>
+        <w:pStyle w:val="Heading1"/>
+      </w:pPr>
+      <w:bookmarkStart w:id="5" w:name="_Toc58341230"/>
+      <w:r>
+        <w:lastRenderedPageBreak/>
+        <w:t>4</w:t>
+      </w:r>
+      <w:r>
+        <w:t xml:space="preserve">) </w:t>
+      </w:r>
+      <w:r>
+        <w:t>Connect</w:t>
+      </w:r>
+      <w:r>
+        <w:t xml:space="preserve"> </w:t>
+      </w:r>
+      <w:r>
+        <w:t>Power BI workspace</w:t>
+      </w:r>
+      <w:bookmarkEnd w:id="5"/>
     </w:p>
     <w:p>
       <w:pPr>
         <w:pStyle w:val="Bodycopy"/>
       </w:pPr>
-    </w:p>
-    <w:p>
-      <w:pPr>
-        <w:pStyle w:val="Heading1"/>
-      </w:pPr>
-      <w:bookmarkStart w:id="5" w:name="_Toc58257500"/>
-      <w:r>
-        <w:t>3</w:t>
-      </w:r>
-      <w:r>
-        <w:t xml:space="preserve">) </w:t>
-      </w:r>
-      <w:r>
-        <w:t>Connect</w:t>
-      </w:r>
-      <w:r>
-        <w:t xml:space="preserve"> </w:t>
-      </w:r>
-      <w:r>
-        <w:t>Power BI workspace</w:t>
-      </w:r>
-      <w:bookmarkEnd w:id="5"/>
+      <w:r>
+        <w:t>If you have a Power BI cloud account , you have the option of connecting a cloud based Power BI workspace to Synapse.</w:t>
+      </w:r>
     </w:p>
     <w:p>
       <w:pPr>
@@ -3277,7 +3707,7 @@
                     <pic:cNvPicPr/>
                   </pic:nvPicPr>
                   <pic:blipFill>
-                    <a:blip r:embed="rId33"/>
+                    <a:blip r:embed="rId42"/>
                     <a:stretch>
                       <a:fillRect/>
                     </a:stretch>
@@ -3310,7 +3740,7 @@
       <w:r>
         <w:t xml:space="preserve">For more details see: </w:t>
       </w:r>
-      <w:hyperlink r:id="rId34" w:history="1">
+      <w:hyperlink r:id="rId43" w:history="1">
         <w:r>
           <w:rPr>
             <w:rStyle w:val="Hyperlink"/>
@@ -3448,23 +3878,14 @@
           <w:i/>
           <w:iCs/>
         </w:rPr>
-        <w:t xml:space="preserve">© 2020 Microsoft Corporation. All rights </w:t>
-      </w:r>
-      <w:proofErr w:type="gramStart"/>
-      <w:r>
-        <w:rPr>
-          <w:i/>
-          <w:iCs/>
-        </w:rPr>
-        <w:t>reserved</w:t>
-      </w:r>
-      <w:proofErr w:type="gramEnd"/>
+        <w:t>© 2020 Microsoft Corporation. All rights reserved</w:t>
+      </w:r>
     </w:p>
     <w:sectPr>
-      <w:headerReference w:type="default" r:id="rId35"/>
-      <w:footerReference w:type="default" r:id="rId36"/>
-      <w:headerReference w:type="first" r:id="rId37"/>
-      <w:footerReference w:type="first" r:id="rId38"/>
+      <w:headerReference w:type="default" r:id="rId44"/>
+      <w:footerReference w:type="default" r:id="rId45"/>
+      <w:headerReference w:type="first" r:id="rId46"/>
+      <w:footerReference w:type="first" r:id="rId47"/>
       <w:pgSz w:w="12240" w:h="15840" w:code="1"/>
       <w:pgMar w:top="720" w:right="720" w:bottom="720" w:left="720" w:header="720" w:footer="720" w:gutter="0"/>
       <w:pgNumType w:start="1"/>
@@ -5908,6 +6329,15 @@
 </file>
 
 <file path=customXml/item1.xml><?xml version="1.0" encoding="utf-8"?>
+<?mso-contentType ?>
+<FormTemplates xmlns="http://schemas.microsoft.com/sharepoint/v3/contenttype/forms">
+  <Display>DocumentLibraryForm</Display>
+  <Edit>DocumentLibraryForm</Edit>
+  <New>DocumentLibraryForm</New>
+</FormTemplates>
+</file>
+
+<file path=customXml/item2.xml><?xml version="1.0" encoding="utf-8"?>
 <ct:contentTypeSchema xmlns:ct="http://schemas.microsoft.com/office/2006/metadata/contentType" xmlns:ma="http://schemas.microsoft.com/office/2006/metadata/properties/metaAttributes" ct:_="" ma:_="" ma:contentTypeName="Document" ma:contentTypeID="0x0101007113D031F30F9142A368C59088DB1679" ma:contentTypeVersion="12" ma:contentTypeDescription="Create a new document." ma:contentTypeScope="" ma:versionID="4d250301687ecba4445942ef601a0caa">
   <xsd:schema xmlns:xsd="http://www.w3.org/2001/XMLSchema" xmlns:xs="http://www.w3.org/2001/XMLSchema" xmlns:p="http://schemas.microsoft.com/office/2006/metadata/properties" xmlns:ns1="http://schemas.microsoft.com/sharepoint/v3" xmlns:ns2="d045c0ed-da0d-414b-918d-6bac2b0f0909" xmlns:ns3="6a470123-577d-4ad2-841b-3cd3408735c5" targetNamespace="http://schemas.microsoft.com/office/2006/metadata/properties" ma:root="true" ma:fieldsID="a2dc36a70031ee2ed3bf5e2b2cf1efae" ns1:_="" ns2:_="" ns3:_="">
     <xsd:import namespace="http://schemas.microsoft.com/sharepoint/v3"/>
@@ -6129,16 +6559,11 @@
 </ct:contentTypeSchema>
 </file>
 
-<file path=customXml/item2.xml><?xml version="1.0" encoding="utf-8"?>
-<?mso-contentType ?>
-<FormTemplates xmlns="http://schemas.microsoft.com/sharepoint/v3/contenttype/forms">
-  <Display>DocumentLibraryForm</Display>
-  <Edit>DocumentLibraryForm</Edit>
-  <New>DocumentLibraryForm</New>
-</FormTemplates>
+<file path=customXml/item3.xml><?xml version="1.0" encoding="utf-8"?>
+<b:Sources xmlns:b="http://schemas.openxmlformats.org/officeDocument/2006/bibliography" xmlns="http://schemas.openxmlformats.org/officeDocument/2006/bibliography" SelectedStyle="\APA.XSL" StyleName="APA"/>
 </file>
 
-<file path=customXml/item3.xml><?xml version="1.0" encoding="utf-8"?>
+<file path=customXml/item4.xml><?xml version="1.0" encoding="utf-8"?>
 <p:properties xmlns:p="http://schemas.microsoft.com/office/2006/metadata/properties" xmlns:xsi="http://www.w3.org/2001/XMLSchema-instance" xmlns:pc="http://schemas.microsoft.com/office/infopath/2007/PartnerControls">
   <documentManagement>
     <MediaServiceFastMetadata xmlns="d045c0ed-da0d-414b-918d-6bac2b0f0909" xsi:nil="true"/>
@@ -6155,11 +6580,15 @@
 </p:properties>
 </file>
 
-<file path=customXml/item4.xml><?xml version="1.0" encoding="utf-8"?>
-<b:Sources xmlns:b="http://schemas.openxmlformats.org/officeDocument/2006/bibliography" xmlns="http://schemas.openxmlformats.org/officeDocument/2006/bibliography" SelectedStyle="\APA.XSL" StyleName="APA"/>
+<file path=customXml/itemProps1.xml><?xml version="1.0" encoding="utf-8"?>
+<ds:datastoreItem xmlns:ds="http://schemas.openxmlformats.org/officeDocument/2006/customXml" ds:itemID="{05B40E83-34A3-43A0-A295-33CF3308CCD0}">
+  <ds:schemaRefs>
+    <ds:schemaRef ds:uri="http://schemas.microsoft.com/sharepoint/v3/contenttype/forms"/>
+  </ds:schemaRefs>
+</ds:datastoreItem>
 </file>
 
-<file path=customXml/itemProps1.xml><?xml version="1.0" encoding="utf-8"?>
+<file path=customXml/itemProps2.xml><?xml version="1.0" encoding="utf-8"?>
 <ds:datastoreItem xmlns:ds="http://schemas.openxmlformats.org/officeDocument/2006/customXml" ds:itemID="{6B92BEB8-C5AC-4A3D-ABDD-3F833834BD7C}">
   <ds:schemaRefs>
     <ds:schemaRef ds:uri="http://schemas.microsoft.com/office/2006/metadata/contentType"/>
@@ -6179,15 +6608,15 @@
 </ds:datastoreItem>
 </file>
 
-<file path=customXml/itemProps2.xml><?xml version="1.0" encoding="utf-8"?>
-<ds:datastoreItem xmlns:ds="http://schemas.openxmlformats.org/officeDocument/2006/customXml" ds:itemID="{05B40E83-34A3-43A0-A295-33CF3308CCD0}">
+<file path=customXml/itemProps3.xml><?xml version="1.0" encoding="utf-8"?>
+<ds:datastoreItem xmlns:ds="http://schemas.openxmlformats.org/officeDocument/2006/customXml" ds:itemID="{E8DE0A10-DE0D-4EA9-85F1-E60656DB2657}">
   <ds:schemaRefs>
-    <ds:schemaRef ds:uri="http://schemas.microsoft.com/sharepoint/v3/contenttype/forms"/>
+    <ds:schemaRef ds:uri="http://schemas.openxmlformats.org/officeDocument/2006/bibliography"/>
   </ds:schemaRefs>
 </ds:datastoreItem>
 </file>
 
-<file path=customXml/itemProps3.xml><?xml version="1.0" encoding="utf-8"?>
+<file path=customXml/itemProps4.xml><?xml version="1.0" encoding="utf-8"?>
 <ds:datastoreItem xmlns:ds="http://schemas.openxmlformats.org/officeDocument/2006/customXml" ds:itemID="{768F83A4-CCF2-4FB2-9DB6-F81D1746241F}">
   <ds:schemaRefs>
     <ds:schemaRef ds:uri="http://schemas.microsoft.com/office/2006/metadata/properties"/>
@@ -6198,14 +6627,6 @@
 </ds:datastoreItem>
 </file>
 
-<file path=customXml/itemProps4.xml><?xml version="1.0" encoding="utf-8"?>
-<ds:datastoreItem xmlns:ds="http://schemas.openxmlformats.org/officeDocument/2006/customXml" ds:itemID="{E8DE0A10-DE0D-4EA9-85F1-E60656DB2657}">
-  <ds:schemaRefs>
-    <ds:schemaRef ds:uri="http://schemas.openxmlformats.org/officeDocument/2006/bibliography"/>
-  </ds:schemaRefs>
-</ds:datastoreItem>
-</file>
-
 <file path=docMetadata/LabelInfo.xml><?xml version="1.0" encoding="utf-8"?>
 <clbl:labelList xmlns:clbl="http://schemas.microsoft.com/office/2020/mipLabelMetadata">
   <clbl:label id="{f42aa342-8706-4288-bd11-ebb85995028c}" enabled="1" method="Standard" siteId="{72f988bf-86f1-41af-91ab-2d7cd011db47}" contentBits="0" removed="0"/>

</xml_diff>

<commit_message>
Improvements to setup process
</commit_message>
<xml_diff>
--- a/docs/OpenEduAnalyticsImplementationGuide.docx
+++ b/docs/OpenEduAnalyticsImplementationGuide.docx
@@ -41,11 +41,16 @@
       <w:r>
         <w:t xml:space="preserve">Published: </w:t>
       </w:r>
+      <w:proofErr w:type="gramStart"/>
       <w:r>
         <w:t>November</w:t>
       </w:r>
       <w:r>
-        <w:t>, 2020</w:t>
+        <w:t>,</w:t>
+      </w:r>
+      <w:proofErr w:type="gramEnd"/>
+      <w:r>
+        <w:t xml:space="preserve"> 2020</w:t>
       </w:r>
     </w:p>
     <w:p/>
@@ -552,7 +557,21 @@
               <w:rPr>
                 <w:rFonts w:cs="Segoe UI"/>
               </w:rPr>
-              <w:t xml:space="preserve">Open Edu Analytics is an open source modern data warehouse solution for education, built on </w:t>
+              <w:t xml:space="preserve">Open Edu Analytics is an </w:t>
+            </w:r>
+            <w:proofErr w:type="gramStart"/>
+            <w:r>
+              <w:rPr>
+                <w:rFonts w:cs="Segoe UI"/>
+              </w:rPr>
+              <w:t>open source</w:t>
+            </w:r>
+            <w:proofErr w:type="gramEnd"/>
+            <w:r>
+              <w:rPr>
+                <w:rFonts w:cs="Segoe UI"/>
+              </w:rPr>
+              <w:t xml:space="preserve"> modern data warehouse solution for education, built on </w:t>
             </w:r>
             <w:hyperlink r:id="rId13" w:history="1">
               <w:r>
@@ -786,7 +805,21 @@
               <w:rPr>
                 <w:rFonts w:cs="Segoe UI"/>
               </w:rPr>
-              <w:t>system. Data modules can be seen as data silos, bringing in data from a single system, with no dependencies.</w:t>
+              <w:t xml:space="preserve">system. Data modules </w:t>
+            </w:r>
+            <w:proofErr w:type="gramStart"/>
+            <w:r>
+              <w:rPr>
+                <w:rFonts w:cs="Segoe UI"/>
+              </w:rPr>
+              <w:t>can be seen as</w:t>
+            </w:r>
+            <w:proofErr w:type="gramEnd"/>
+            <w:r>
+              <w:rPr>
+                <w:rFonts w:cs="Segoe UI"/>
+              </w:rPr>
+              <w:t xml:space="preserve"> data silos, bringing in data from a single system, with no dependencies.</w:t>
             </w:r>
           </w:p>
           <w:p>
@@ -847,19 +880,7 @@
               <w:pStyle w:val="Bodycopy"/>
             </w:pPr>
             <w:r>
-              <w:t xml:space="preserve">Modules and packages </w:t>
-            </w:r>
-            <w:r>
-              <w:t xml:space="preserve">in Open Edu Analytics </w:t>
-            </w:r>
-            <w:r>
-              <w:t xml:space="preserve">can contain the same set of assets – the </w:t>
-            </w:r>
-            <w:r>
-              <w:t>main</w:t>
-            </w:r>
-            <w:r>
-              <w:t xml:space="preserve"> distinction between the two is that modules are self-contained while packages have dependencies on one or more modules.</w:t>
+              <w:t>Modules and packages in Open Edu Analytics can contain the same set of assets – the main distinction between the two is that modules are self-contained while packages have dependencies on one or more modules.</w:t>
             </w:r>
           </w:p>
           <w:p>
@@ -868,13 +889,7 @@
               <w:spacing w:after="0"/>
             </w:pPr>
             <w:r>
-              <w:t xml:space="preserve">Modules and packages </w:t>
-            </w:r>
-            <w:r>
-              <w:t xml:space="preserve">have the following </w:t>
-            </w:r>
-            <w:r>
-              <w:t>standard structure:</w:t>
+              <w:t>Modules and packages have the following standard structure:</w:t>
             </w:r>
           </w:p>
           <w:p>
@@ -962,11 +977,19 @@
                 <w:rFonts w:cs="Segoe UI"/>
               </w:rPr>
             </w:pPr>
+            <w:proofErr w:type="gramStart"/>
             <w:r>
               <w:rPr>
                 <w:rFonts w:cs="Segoe UI"/>
               </w:rPr>
-              <w:t xml:space="preserve">In order to begin the setup of the Open Edu Analytics solution, all you need is an </w:t>
+              <w:t>In order to</w:t>
+            </w:r>
+            <w:proofErr w:type="gramEnd"/>
+            <w:r>
+              <w:rPr>
+                <w:rFonts w:cs="Segoe UI"/>
+              </w:rPr>
+              <w:t xml:space="preserve"> begin the setup of the Open Edu Analytics solution, all you need is an </w:t>
             </w:r>
             <w:hyperlink r:id="rId18" w:history="1">
               <w:r>
@@ -1480,6 +1503,7 @@
         <w:t xml:space="preserve">cd </w:t>
       </w:r>
       <w:proofErr w:type="spellStart"/>
+      <w:proofErr w:type="gramStart"/>
       <w:r>
         <w:rPr>
           <w:rFonts w:ascii="Courier New" w:hAnsi="Courier New" w:cs="Courier New"/>
@@ -1489,6 +1513,7 @@
         <w:t>clouddrive</w:t>
       </w:r>
       <w:proofErr w:type="spellEnd"/>
+      <w:proofErr w:type="gramEnd"/>
     </w:p>
     <w:p>
       <w:pPr>
@@ -1724,7 +1749,21 @@
         <w:rPr>
           <w:rFonts w:cs="Segoe UI"/>
         </w:rPr>
-        <w:t>The Azure resources will be created in the East US region by default. In order to have the resources created in a different location, specify the desired location as the second argument to the script:</w:t>
+        <w:t xml:space="preserve">The Azure resources will be created in the East US region by default. </w:t>
+      </w:r>
+      <w:proofErr w:type="gramStart"/>
+      <w:r>
+        <w:rPr>
+          <w:rFonts w:cs="Segoe UI"/>
+        </w:rPr>
+        <w:t>In order to</w:t>
+      </w:r>
+      <w:proofErr w:type="gramEnd"/>
+      <w:r>
+        <w:rPr>
+          <w:rFonts w:cs="Segoe UI"/>
+        </w:rPr>
+        <w:t xml:space="preserve"> have the resources created in a different location, specify the desired location as the second argument to the script:</w:t>
       </w:r>
     </w:p>
     <w:p>
@@ -1972,8 +2011,16 @@
         <w:rPr>
           <w:rFonts w:cs="Segoe UI"/>
         </w:rPr>
-        <w:t>, with appropriate role assignments to access the storage account via Synapse studio</w:t>
-      </w:r>
+        <w:t xml:space="preserve">, with appropriate role assignments to access the storage account via Synapse </w:t>
+      </w:r>
+      <w:proofErr w:type="gramStart"/>
+      <w:r>
+        <w:rPr>
+          <w:rFonts w:cs="Segoe UI"/>
+        </w:rPr>
+        <w:t>studio</w:t>
+      </w:r>
+      <w:proofErr w:type="gramEnd"/>
     </w:p>
     <w:p>
       <w:pPr>
@@ -2445,8 +2492,16 @@
         <w:rPr>
           <w:rFonts w:cs="Segoe UI"/>
         </w:rPr>
-        <w:t xml:space="preserve"> at the end of the setup script</w:t>
-      </w:r>
+        <w:t xml:space="preserve"> at the end of the setup </w:t>
+      </w:r>
+      <w:proofErr w:type="gramStart"/>
+      <w:r>
+        <w:rPr>
+          <w:rFonts w:cs="Segoe UI"/>
+        </w:rPr>
+        <w:t>script</w:t>
+      </w:r>
+      <w:proofErr w:type="gramEnd"/>
     </w:p>
     <w:p>
       <w:pPr>
@@ -2659,9 +2714,17 @@
         <w:rPr>
           <w:rFonts w:cs="Segoe UI"/>
         </w:rPr>
-        <w:t>Contoso_ISD_all_in_one.ipynb</w:t>
+        <w:t>Contoso_ISD_all_in_</w:t>
+      </w:r>
+      <w:proofErr w:type="gramStart"/>
+      <w:r>
+        <w:rPr>
+          <w:rFonts w:cs="Segoe UI"/>
+        </w:rPr>
+        <w:t>one.ipynb</w:t>
       </w:r>
       <w:proofErr w:type="spellEnd"/>
+      <w:proofErr w:type="gramEnd"/>
       <w:r>
         <w:rPr>
           <w:rFonts w:cs="Segoe UI"/>
@@ -2795,9 +2858,17 @@
         <w:rPr>
           <w:rFonts w:cs="Segoe UI"/>
         </w:rPr>
-        <w:t>Contoso_ISD_all_in_one.ipynb</w:t>
+        <w:t>Contoso_ISD_all_in_</w:t>
+      </w:r>
+      <w:proofErr w:type="gramStart"/>
+      <w:r>
+        <w:rPr>
+          <w:rFonts w:cs="Segoe UI"/>
+        </w:rPr>
+        <w:t>one.ipynb</w:t>
       </w:r>
       <w:proofErr w:type="spellEnd"/>
+      <w:proofErr w:type="gramEnd"/>
       <w:r>
         <w:rPr>
           <w:rFonts w:cs="Segoe UI"/>
@@ -2914,7 +2985,21 @@
         <w:rPr>
           <w:rFonts w:cs="Segoe UI"/>
         </w:rPr>
-        <w:t>2.5) Once the notebook execution has completed, navigate to “Data”, expand s2_m365, hover on the table named “org”, click on the menu for the table and select “New SQL script”, then choose “Select TOP 100 rows”</w:t>
+        <w:t xml:space="preserve">2.5) Once the notebook execution has completed, navigate to “Data”, expand s2_m365, hover on the table named “org”, click on the menu for the table and select “New SQL script”, then choose “Select TOP 100 </w:t>
+      </w:r>
+      <w:proofErr w:type="gramStart"/>
+      <w:r>
+        <w:rPr>
+          <w:rFonts w:cs="Segoe UI"/>
+        </w:rPr>
+        <w:t>rows</w:t>
+      </w:r>
+      <w:proofErr w:type="gramEnd"/>
+      <w:r>
+        <w:rPr>
+          <w:rFonts w:cs="Segoe UI"/>
+        </w:rPr>
+        <w:t>”</w:t>
       </w:r>
     </w:p>
     <w:p>
@@ -3138,7 +3223,15 @@
       </w:r>
       <w:proofErr w:type="spellEnd"/>
       <w:r>
-        <w:t xml:space="preserve"> repository, and double-click on </w:t>
+        <w:t xml:space="preserve"> </w:t>
+      </w:r>
+      <w:proofErr w:type="gramStart"/>
+      <w:r>
+        <w:t>repository, and</w:t>
+      </w:r>
+      <w:proofErr w:type="gramEnd"/>
+      <w:r>
+        <w:t xml:space="preserve"> double-click on </w:t>
       </w:r>
       <w:r>
         <w:t>OpenEduAnalytics\packages\ContosoISD\powerbi</w:t>
@@ -3152,7 +3245,15 @@
         <w:pStyle w:val="Bodycopy"/>
       </w:pPr>
       <w:r>
-        <w:t>3.2) You will be prompted for credentials to the pre-configured data source, but since you need to specify an new data source, you can just click on “Cancel”, and then click on “Close” on the next dialog.</w:t>
+        <w:t xml:space="preserve">3.2) You will be prompted for credentials to the pre-configured data source, but since you need to specify </w:t>
+      </w:r>
+      <w:proofErr w:type="gramStart"/>
+      <w:r>
+        <w:t>an</w:t>
+      </w:r>
+      <w:proofErr w:type="gramEnd"/>
+      <w:r>
+        <w:t xml:space="preserve"> new data source, you can just click on “Cancel”, and then click on “Close” on the next dialog.</w:t>
       </w:r>
     </w:p>
     <w:p>
@@ -3262,7 +3363,15 @@
         <w:t>3.3) Now click on File -&gt; Options and Settings -&gt; Data source settings</w:t>
       </w:r>
       <w:r>
-        <w:t>, and on the next screen click on “Change Source”</w:t>
+        <w:t xml:space="preserve">, and on the next screen click on “Change </w:t>
+      </w:r>
+      <w:proofErr w:type="gramStart"/>
+      <w:r>
+        <w:t>Source</w:t>
+      </w:r>
+      <w:proofErr w:type="gramEnd"/>
+      <w:r>
+        <w:t>”</w:t>
       </w:r>
     </w:p>
     <w:p>
@@ -3386,7 +3495,15 @@
         <w:t xml:space="preserve">, and for “Database” enter “s2_ContosoISD”, then click </w:t>
       </w:r>
       <w:r>
-        <w:t>“Edit Permissions”</w:t>
+        <w:t xml:space="preserve">“Edit </w:t>
+      </w:r>
+      <w:proofErr w:type="gramStart"/>
+      <w:r>
+        <w:t>Permissions</w:t>
+      </w:r>
+      <w:proofErr w:type="gramEnd"/>
+      <w:r>
+        <w:t>”</w:t>
       </w:r>
     </w:p>
     <w:p>
@@ -3559,7 +3676,15 @@
         <w:pStyle w:val="Bodycopy"/>
       </w:pPr>
       <w:r>
-        <w:t>3.7) You should see a dashboard similar to this screenshot. Click around and test the different tabs and interactive components.</w:t>
+        <w:t xml:space="preserve">3.7) You should see a dashboard </w:t>
+      </w:r>
+      <w:proofErr w:type="gramStart"/>
+      <w:r>
+        <w:t>similar to</w:t>
+      </w:r>
+      <w:proofErr w:type="gramEnd"/>
+      <w:r>
+        <w:t xml:space="preserve"> this screenshot. Click around and test the different tabs and interactive components.</w:t>
       </w:r>
     </w:p>
     <w:p>
@@ -3672,7 +3797,15 @@
         <w:pStyle w:val="Bodycopy"/>
       </w:pPr>
       <w:r>
-        <w:t>If you have a Power BI cloud account , you have the option of connecting a cloud based Power BI workspace to Synapse.</w:t>
+        <w:t xml:space="preserve">If you have a Power BI cloud </w:t>
+      </w:r>
+      <w:proofErr w:type="gramStart"/>
+      <w:r>
+        <w:t>account ,</w:t>
+      </w:r>
+      <w:proofErr w:type="gramEnd"/>
+      <w:r>
+        <w:t xml:space="preserve"> you have the option of connecting a cloud based Power BI workspace to Synapse.</w:t>
       </w:r>
     </w:p>
     <w:p>
@@ -3736,6 +3869,10 @@
     <w:p>
       <w:pPr>
         <w:pStyle w:val="Bodycopy"/>
+        <w:rPr>
+          <w:color w:val="0000FF" w:themeColor="hyperlink"/>
+          <w:u w:val="single"/>
+        </w:rPr>
       </w:pPr>
       <w:r>
         <w:t xml:space="preserve">For more details see: </w:t>
@@ -3753,6 +3890,69 @@
       <w:pPr>
         <w:pStyle w:val="Bodycopy"/>
       </w:pPr>
+      <w:r>
+        <w:t xml:space="preserve">For more information about what Power BI licenses are needed for a given scenario, see: </w:t>
+      </w:r>
+      <w:hyperlink r:id="rId44" w:anchor=":~:text=Add%20Power%20BI%20Premium%20to%20be%20able%20to,finance%20team%2C%20providing%20larger%20scale%20and%20greater%20performance" w:history="1">
+        <w:r>
+          <w:rPr>
+            <w:rStyle w:val="Hyperlink"/>
+          </w:rPr>
+          <w:t>Power BI Premium FAQ - Power BI | Microsoft Docs</w:t>
+        </w:r>
+      </w:hyperlink>
+    </w:p>
+    <w:p>
+      <w:pPr>
+        <w:pStyle w:val="Heading1"/>
+      </w:pPr>
+      <w:r>
+        <w:t>5</w:t>
+      </w:r>
+      <w:r>
+        <w:t xml:space="preserve">) </w:t>
+      </w:r>
+      <w:r>
+        <w:t>Setting up access</w:t>
+      </w:r>
+    </w:p>
+    <w:p>
+      <w:pPr>
+        <w:pStyle w:val="Bodycopy"/>
+      </w:pPr>
+      <w:r>
+        <w:t xml:space="preserve">This section describes the settings that must be applied to provide the level of access needed to </w:t>
+      </w:r>
+      <w:r>
+        <w:t>for the</w:t>
+      </w:r>
+      <w:r>
+        <w:t xml:space="preserve"> team members within your organization.</w:t>
+      </w:r>
+    </w:p>
+    <w:p>
+      <w:pPr>
+        <w:pStyle w:val="Bodycopy"/>
+      </w:pPr>
+      <w:r>
+        <w:t xml:space="preserve">5.1) Open Synapse Studio, click on Manage, then click on Access control, then click on “+ </w:t>
+      </w:r>
+      <w:proofErr w:type="gramStart"/>
+      <w:r>
+        <w:t>Add</w:t>
+      </w:r>
+      <w:proofErr w:type="gramEnd"/>
+      <w:r>
+        <w:t>”</w:t>
+      </w:r>
+    </w:p>
+    <w:p>
+      <w:pPr>
+        <w:pStyle w:val="Bodycopy"/>
+      </w:pPr>
+      <w:r>
+        <w:t>- assign Synapse Administrator</w:t>
+      </w:r>
     </w:p>
     <w:p>
       <w:pPr>
@@ -3878,14 +4078,23 @@
           <w:i/>
           <w:iCs/>
         </w:rPr>
-        <w:t>© 2020 Microsoft Corporation. All rights reserved</w:t>
-      </w:r>
+        <w:t xml:space="preserve">© 2020 Microsoft Corporation. All rights </w:t>
+      </w:r>
+      <w:proofErr w:type="gramStart"/>
+      <w:r>
+        <w:rPr>
+          <w:i/>
+          <w:iCs/>
+        </w:rPr>
+        <w:t>reserved</w:t>
+      </w:r>
+      <w:proofErr w:type="gramEnd"/>
     </w:p>
     <w:sectPr>
-      <w:headerReference w:type="default" r:id="rId44"/>
-      <w:footerReference w:type="default" r:id="rId45"/>
-      <w:headerReference w:type="first" r:id="rId46"/>
-      <w:footerReference w:type="first" r:id="rId47"/>
+      <w:headerReference w:type="default" r:id="rId45"/>
+      <w:footerReference w:type="default" r:id="rId46"/>
+      <w:headerReference w:type="first" r:id="rId47"/>
+      <w:footerReference w:type="first" r:id="rId48"/>
       <w:pgSz w:w="12240" w:h="15840" w:code="1"/>
       <w:pgMar w:top="720" w:right="720" w:bottom="720" w:left="720" w:header="720" w:footer="720" w:gutter="0"/>
       <w:pgNumType w:start="1"/>
@@ -6329,15 +6538,6 @@
 </file>
 
 <file path=customXml/item1.xml><?xml version="1.0" encoding="utf-8"?>
-<?mso-contentType ?>
-<FormTemplates xmlns="http://schemas.microsoft.com/sharepoint/v3/contenttype/forms">
-  <Display>DocumentLibraryForm</Display>
-  <Edit>DocumentLibraryForm</Edit>
-  <New>DocumentLibraryForm</New>
-</FormTemplates>
-</file>
-
-<file path=customXml/item2.xml><?xml version="1.0" encoding="utf-8"?>
 <ct:contentTypeSchema xmlns:ct="http://schemas.microsoft.com/office/2006/metadata/contentType" xmlns:ma="http://schemas.microsoft.com/office/2006/metadata/properties/metaAttributes" ct:_="" ma:_="" ma:contentTypeName="Document" ma:contentTypeID="0x0101007113D031F30F9142A368C59088DB1679" ma:contentTypeVersion="12" ma:contentTypeDescription="Create a new document." ma:contentTypeScope="" ma:versionID="4d250301687ecba4445942ef601a0caa">
   <xsd:schema xmlns:xsd="http://www.w3.org/2001/XMLSchema" xmlns:xs="http://www.w3.org/2001/XMLSchema" xmlns:p="http://schemas.microsoft.com/office/2006/metadata/properties" xmlns:ns1="http://schemas.microsoft.com/sharepoint/v3" xmlns:ns2="d045c0ed-da0d-414b-918d-6bac2b0f0909" xmlns:ns3="6a470123-577d-4ad2-841b-3cd3408735c5" targetNamespace="http://schemas.microsoft.com/office/2006/metadata/properties" ma:root="true" ma:fieldsID="a2dc36a70031ee2ed3bf5e2b2cf1efae" ns1:_="" ns2:_="" ns3:_="">
     <xsd:import namespace="http://schemas.microsoft.com/sharepoint/v3"/>
@@ -6559,11 +6759,7 @@
 </ct:contentTypeSchema>
 </file>
 
-<file path=customXml/item3.xml><?xml version="1.0" encoding="utf-8"?>
-<b:Sources xmlns:b="http://schemas.openxmlformats.org/officeDocument/2006/bibliography" xmlns="http://schemas.openxmlformats.org/officeDocument/2006/bibliography" SelectedStyle="\APA.XSL" StyleName="APA"/>
-</file>
-
-<file path=customXml/item4.xml><?xml version="1.0" encoding="utf-8"?>
+<file path=customXml/item2.xml><?xml version="1.0" encoding="utf-8"?>
 <p:properties xmlns:p="http://schemas.microsoft.com/office/2006/metadata/properties" xmlns:xsi="http://www.w3.org/2001/XMLSchema-instance" xmlns:pc="http://schemas.microsoft.com/office/infopath/2007/PartnerControls">
   <documentManagement>
     <MediaServiceFastMetadata xmlns="d045c0ed-da0d-414b-918d-6bac2b0f0909" xsi:nil="true"/>
@@ -6580,15 +6776,20 @@
 </p:properties>
 </file>
 
-<file path=customXml/itemProps1.xml><?xml version="1.0" encoding="utf-8"?>
-<ds:datastoreItem xmlns:ds="http://schemas.openxmlformats.org/officeDocument/2006/customXml" ds:itemID="{05B40E83-34A3-43A0-A295-33CF3308CCD0}">
-  <ds:schemaRefs>
-    <ds:schemaRef ds:uri="http://schemas.microsoft.com/sharepoint/v3/contenttype/forms"/>
-  </ds:schemaRefs>
-</ds:datastoreItem>
+<file path=customXml/item3.xml><?xml version="1.0" encoding="utf-8"?>
+<?mso-contentType ?>
+<FormTemplates xmlns="http://schemas.microsoft.com/sharepoint/v3/contenttype/forms">
+  <Display>DocumentLibraryForm</Display>
+  <Edit>DocumentLibraryForm</Edit>
+  <New>DocumentLibraryForm</New>
+</FormTemplates>
 </file>
 
-<file path=customXml/itemProps2.xml><?xml version="1.0" encoding="utf-8"?>
+<file path=customXml/item4.xml><?xml version="1.0" encoding="utf-8"?>
+<b:Sources xmlns:b="http://schemas.openxmlformats.org/officeDocument/2006/bibliography" xmlns="http://schemas.openxmlformats.org/officeDocument/2006/bibliography" SelectedStyle="\APA.XSL" StyleName="APA"/>
+</file>
+
+<file path=customXml/itemProps1.xml><?xml version="1.0" encoding="utf-8"?>
 <ds:datastoreItem xmlns:ds="http://schemas.openxmlformats.org/officeDocument/2006/customXml" ds:itemID="{6B92BEB8-C5AC-4A3D-ABDD-3F833834BD7C}">
   <ds:schemaRefs>
     <ds:schemaRef ds:uri="http://schemas.microsoft.com/office/2006/metadata/contentType"/>
@@ -6608,15 +6809,7 @@
 </ds:datastoreItem>
 </file>
 
-<file path=customXml/itemProps3.xml><?xml version="1.0" encoding="utf-8"?>
-<ds:datastoreItem xmlns:ds="http://schemas.openxmlformats.org/officeDocument/2006/customXml" ds:itemID="{E8DE0A10-DE0D-4EA9-85F1-E60656DB2657}">
-  <ds:schemaRefs>
-    <ds:schemaRef ds:uri="http://schemas.openxmlformats.org/officeDocument/2006/bibliography"/>
-  </ds:schemaRefs>
-</ds:datastoreItem>
-</file>
-
-<file path=customXml/itemProps4.xml><?xml version="1.0" encoding="utf-8"?>
+<file path=customXml/itemProps2.xml><?xml version="1.0" encoding="utf-8"?>
 <ds:datastoreItem xmlns:ds="http://schemas.openxmlformats.org/officeDocument/2006/customXml" ds:itemID="{768F83A4-CCF2-4FB2-9DB6-F81D1746241F}">
   <ds:schemaRefs>
     <ds:schemaRef ds:uri="http://schemas.microsoft.com/office/2006/metadata/properties"/>
@@ -6627,6 +6820,22 @@
 </ds:datastoreItem>
 </file>
 
+<file path=customXml/itemProps3.xml><?xml version="1.0" encoding="utf-8"?>
+<ds:datastoreItem xmlns:ds="http://schemas.openxmlformats.org/officeDocument/2006/customXml" ds:itemID="{05B40E83-34A3-43A0-A295-33CF3308CCD0}">
+  <ds:schemaRefs>
+    <ds:schemaRef ds:uri="http://schemas.microsoft.com/sharepoint/v3/contenttype/forms"/>
+  </ds:schemaRefs>
+</ds:datastoreItem>
+</file>
+
+<file path=customXml/itemProps4.xml><?xml version="1.0" encoding="utf-8"?>
+<ds:datastoreItem xmlns:ds="http://schemas.openxmlformats.org/officeDocument/2006/customXml" ds:itemID="{E8DE0A10-DE0D-4EA9-85F1-E60656DB2657}">
+  <ds:schemaRefs>
+    <ds:schemaRef ds:uri="http://schemas.openxmlformats.org/officeDocument/2006/bibliography"/>
+  </ds:schemaRefs>
+</ds:datastoreItem>
+</file>
+
 <file path=docMetadata/LabelInfo.xml><?xml version="1.0" encoding="utf-8"?>
 <clbl:labelList xmlns:clbl="http://schemas.microsoft.com/office/2020/mipLabelMetadata">
   <clbl:label id="{f42aa342-8706-4288-bd11-ebb85995028c}" enabled="1" method="Standard" siteId="{72f988bf-86f1-41af-91ab-2d7cd011db47}" contentBits="0" removed="0"/>

</xml_diff>